<commit_message>
Issue 1: update cover
</commit_message>
<xml_diff>
--- a/Issue 1/海豚之声第1期.docx
+++ b/Issue 1/海豚之声第1期.docx
@@ -3,6 +3,7 @@
 <w:document xmlns:wpc="http://schemas.microsoft.com/office/word/2010/wordprocessingCanvas" xmlns:mc="http://schemas.openxmlformats.org/markup-compatibility/2006" xmlns:o="urn:schemas-microsoft-com:office:office" xmlns:r="http://schemas.openxmlformats.org/officeDocument/2006/relationships" xmlns:m="http://schemas.openxmlformats.org/officeDocument/2006/math" xmlns:v="urn:schemas-microsoft-com:vml" xmlns:wp14="http://schemas.microsoft.com/office/word/2010/wordprocessingDrawing" xmlns:wp="http://schemas.openxmlformats.org/drawingml/2006/wordprocessingDrawing" xmlns:w10="urn:schemas-microsoft-com:office:word" xmlns:w="http://schemas.openxmlformats.org/wordprocessingml/2006/main" xmlns:w14="http://schemas.microsoft.com/office/word/2010/wordml" xmlns:wpg="http://schemas.microsoft.com/office/word/2010/wordprocessingGroup" xmlns:wpi="http://schemas.microsoft.com/office/word/2010/wordprocessingInk" xmlns:wne="http://schemas.microsoft.com/office/word/2006/wordml" xmlns:wps="http://schemas.microsoft.com/office/word/2010/wordprocessingShape" mc:Ignorable="w14 wp14">
   <w:body>
     <w:p>
+      <w:bookmarkStart w:id="0" w:name="_GoBack"/>
       <w:r>
         <w:rPr>
           <w:noProof/>
@@ -16,17 +17,9 @@
             <wp:positionV relativeFrom="page">
               <wp:posOffset>0</wp:posOffset>
             </wp:positionV>
-            <wp:extent cx="7560000" cy="10580400"/>
+            <wp:extent cx="7560000" cy="10594800"/>
             <wp:effectExtent l="0" t="0" r="3175" b="0"/>
-            <wp:wrapTight wrapText="bothSides">
-              <wp:wrapPolygon edited="0">
-                <wp:start x="0" y="0"/>
-                <wp:lineTo x="0" y="21546"/>
-                <wp:lineTo x="21555" y="21546"/>
-                <wp:lineTo x="21555" y="0"/>
-                <wp:lineTo x="0" y="0"/>
-              </wp:wrapPolygon>
-            </wp:wrapTight>
+            <wp:wrapSquare wrapText="bothSides"/>
             <wp:docPr id="2" name="图片 2" descr="G:\PosadasJournal\Issue 1\cover issue 1.jpg"/>
             <wp:cNvGraphicFramePr>
               <a:graphicFrameLocks xmlns:a="http://schemas.openxmlformats.org/drawingml/2006/main" noChangeAspect="1"/>
@@ -41,7 +34,7 @@
                     </pic:cNvPicPr>
                   </pic:nvPicPr>
                   <pic:blipFill>
-                    <a:blip r:embed="rId8" cstate="print">
+                    <a:blip r:embed="rId8">
                       <a:extLst>
                         <a:ext uri="{28A0092B-C50C-407E-A947-70E740481C1C}">
                           <a14:useLocalDpi xmlns:a14="http://schemas.microsoft.com/office/drawing/2010/main" val="0"/>
@@ -56,7 +49,7 @@
                   <pic:spPr bwMode="auto">
                     <a:xfrm>
                       <a:off x="0" y="0"/>
-                      <a:ext cx="7560000" cy="10580400"/>
+                      <a:ext cx="7560000" cy="10594800"/>
                     </a:xfrm>
                     <a:prstGeom prst="rect">
                       <a:avLst/>
@@ -69,15 +62,16 @@
                 </pic:pic>
               </a:graphicData>
             </a:graphic>
-            <wp14:sizeRelH relativeFrom="margin">
+            <wp14:sizeRelH relativeFrom="page">
               <wp14:pctWidth>0</wp14:pctWidth>
             </wp14:sizeRelH>
-            <wp14:sizeRelV relativeFrom="margin">
+            <wp14:sizeRelV relativeFrom="page">
               <wp14:pctHeight>0</wp14:pctHeight>
             </wp14:sizeRelV>
           </wp:anchor>
         </w:drawing>
       </w:r>
+      <w:bookmarkEnd w:id="0"/>
     </w:p>
     <w:sdt>
       <w:sdtPr>
@@ -583,9 +577,7 @@
           <w:szCs w:val="44"/>
         </w:rPr>
       </w:pPr>
-      <w:bookmarkStart w:id="0" w:name="_Toc112864952"/>
-      <w:bookmarkStart w:id="1" w:name="_GoBack"/>
-      <w:bookmarkEnd w:id="1"/>
+      <w:bookmarkStart w:id="1" w:name="_Toc112864952"/>
       <w:r>
         <w:br w:type="page"/>
       </w:r>
@@ -601,7 +593,7 @@
         <w:lastRenderedPageBreak/>
         <w:t>创刊词</w:t>
       </w:r>
-      <w:bookmarkEnd w:id="0"/>
+      <w:bookmarkEnd w:id="1"/>
     </w:p>
     <w:p>
       <w:r>
@@ -4659,7 +4651,7 @@
             <w:noProof/>
             <w:lang w:val="zh-CN"/>
           </w:rPr>
-          <w:t>1</w:t>
+          <w:t>0</w:t>
         </w:r>
         <w:r>
           <w:fldChar w:fldCharType="end"/>
@@ -5770,7 +5762,7 @@
 </file>
 
 <file path=customXml/itemProps1.xml><?xml version="1.0" encoding="utf-8"?>
-<ds:datastoreItem xmlns:ds="http://schemas.openxmlformats.org/officeDocument/2006/customXml" ds:itemID="{E0DEBA98-409E-4707-8102-5DAAA6536AFB}">
+<ds:datastoreItem xmlns:ds="http://schemas.openxmlformats.org/officeDocument/2006/customXml" ds:itemID="{AC5E3FB7-D74B-4B5F-9F53-DBBA3BFD7176}">
   <ds:schemaRefs>
     <ds:schemaRef ds:uri="http://schemas.openxmlformats.org/officeDocument/2006/bibliography"/>
   </ds:schemaRefs>

</xml_diff>